<commit_message>
Chỉnh sửa từ ngữ
</commit_message>
<xml_diff>
--- a/documents/Nhom13_dactaManHinhChinh.docx
+++ b/documents/Nhom13_dactaManHinhChinh.docx
@@ -392,6 +392,13 @@
                 <w:szCs w:val="26"/>
               </w:rPr>
             </w:pPr>
+            <w:r>
+              <w:rPr>
+                <w:sz w:val="26"/>
+                <w:szCs w:val="26"/>
+              </w:rPr>
+              <w:t>26/3/2011</w:t>
+            </w:r>
           </w:p>
         </w:tc>
         <w:tc>
@@ -406,6 +413,13 @@
                 <w:szCs w:val="26"/>
               </w:rPr>
             </w:pPr>
+            <w:r>
+              <w:rPr>
+                <w:sz w:val="26"/>
+                <w:szCs w:val="26"/>
+              </w:rPr>
+              <w:t>1.1</w:t>
+            </w:r>
           </w:p>
         </w:tc>
         <w:tc>
@@ -420,6 +434,13 @@
                 <w:szCs w:val="26"/>
               </w:rPr>
             </w:pPr>
+            <w:r>
+              <w:rPr>
+                <w:sz w:val="26"/>
+                <w:szCs w:val="26"/>
+              </w:rPr>
+              <w:t>Sửa lỗi chính tả</w:t>
+            </w:r>
           </w:p>
         </w:tc>
         <w:tc>
@@ -434,6 +455,13 @@
                 <w:szCs w:val="26"/>
               </w:rPr>
             </w:pPr>
+            <w:r>
+              <w:rPr>
+                <w:sz w:val="26"/>
+                <w:szCs w:val="26"/>
+              </w:rPr>
+              <w:t>Phạm Đăng Khoa</w:t>
+            </w:r>
           </w:p>
         </w:tc>
       </w:tr>

</xml_diff>